<commit_message>
image read success but needs refinement
</commit_message>
<xml_diff>
--- a/pocket-planner.docx
+++ b/pocket-planner.docx
@@ -129,8 +129,13 @@
           <w:numId w:val="4"/>
         </w:numPr>
       </w:pPr>
-      <w:r>
-        <w:t>Lets the user fix one object (bed or desk)</w:t>
+      <w:proofErr w:type="spellStart"/>
+      <w:r>
+        <w:t>Lets</w:t>
+      </w:r>
+      <w:proofErr w:type="spellEnd"/>
+      <w:r>
+        <w:t xml:space="preserve"> the user fix one object (bed or desk)</w:t>
       </w:r>
       <w:r>
         <w:br/>
@@ -496,7 +501,15 @@
         <w:br/>
       </w:r>
       <w:r>
-        <w:t xml:space="preserve"> One manual change forces users to redesign everything.</w:t>
+        <w:t xml:space="preserve"> One manual change forces </w:t>
+      </w:r>
+      <w:proofErr w:type="gramStart"/>
+      <w:r>
+        <w:t>users</w:t>
+      </w:r>
+      <w:proofErr w:type="gramEnd"/>
+      <w:r>
+        <w:t xml:space="preserve"> to redesign everything.</w:t>
       </w:r>
       <w:r>
         <w:br/>
@@ -1531,7 +1544,27 @@
           <w:sz w:val="34"/>
           <w:szCs w:val="34"/>
         </w:rPr>
-        <w:t>6. Explainability Layer</w:t>
+        <w:t xml:space="preserve">6. </w:t>
+      </w:r>
+      <w:proofErr w:type="spellStart"/>
+      <w:r>
+        <w:rPr>
+          <w:b/>
+          <w:bCs/>
+          <w:sz w:val="34"/>
+          <w:szCs w:val="34"/>
+        </w:rPr>
+        <w:t>Explainability</w:t>
+      </w:r>
+      <w:proofErr w:type="spellEnd"/>
+      <w:r>
+        <w:rPr>
+          <w:b/>
+          <w:bCs/>
+          <w:sz w:val="34"/>
+          <w:szCs w:val="34"/>
+        </w:rPr>
+        <w:t xml:space="preserve"> Layer</w:t>
       </w:r>
     </w:p>
     <w:p>
@@ -1765,7 +1798,15 @@
         <w:spacing w:after="240"/>
       </w:pPr>
       <w:r>
-        <w:t>Initial image edit prompts</w:t>
+        <w:t xml:space="preserve">Initial image </w:t>
+      </w:r>
+      <w:proofErr w:type="gramStart"/>
+      <w:r>
+        <w:t>edit</w:t>
+      </w:r>
+      <w:proofErr w:type="gramEnd"/>
+      <w:r>
+        <w:t xml:space="preserve"> prompts</w:t>
       </w:r>
       <w:r>
         <w:br/>
@@ -2267,8 +2308,13 @@
         </w:numPr>
         <w:spacing w:before="240"/>
       </w:pPr>
-      <w:r>
-        <w:t>Explainability UI</w:t>
+      <w:proofErr w:type="spellStart"/>
+      <w:r>
+        <w:t>Explainability</w:t>
+      </w:r>
+      <w:proofErr w:type="spellEnd"/>
+      <w:r>
+        <w:t xml:space="preserve"> UI</w:t>
       </w:r>
       <w:r>
         <w:br/>
@@ -2483,8 +2529,19 @@
           <w:sz w:val="46"/>
           <w:szCs w:val="46"/>
         </w:rPr>
-        <w:t>Why This Wins at Gemini Hackathon</w:t>
-      </w:r>
+        <w:t xml:space="preserve">Why This Wins at Gemini </w:t>
+      </w:r>
+      <w:proofErr w:type="gramStart"/>
+      <w:r>
+        <w:rPr>
+          <w:b/>
+          <w:bCs/>
+          <w:sz w:val="46"/>
+          <w:szCs w:val="46"/>
+        </w:rPr>
+        <w:t>Hackathon</w:t>
+      </w:r>
+      <w:proofErr w:type="gramEnd"/>
     </w:p>
     <w:p>
       <w:pPr>
@@ -2582,6 +2639,7 @@
       <w:pPr>
         <w:pStyle w:val="NormalWeb"/>
       </w:pPr>
+      <w:proofErr w:type="gramStart"/>
       <w:r>
         <w:rPr>
           <w:rFonts w:hAnsi="Symbol"/>
@@ -2596,7 +2654,15 @@
           <w:b/>
           <w:bCs/>
         </w:rPr>
-        <w:t>Core AI &amp; Vision:</w:t>
+        <w:t>Core</w:t>
+      </w:r>
+      <w:proofErr w:type="gramEnd"/>
+      <w:r>
+        <w:rPr>
+          <w:b/>
+          <w:bCs/>
+        </w:rPr>
+        <w:t xml:space="preserve"> AI &amp; Vision:</w:t>
       </w:r>
     </w:p>
     <w:p>
@@ -2631,7 +2697,23 @@
           <w:b/>
           <w:bCs/>
         </w:rPr>
-        <w:t>google-genai:</w:t>
+        <w:t>google-</w:t>
+      </w:r>
+      <w:proofErr w:type="spellStart"/>
+      <w:r>
+        <w:rPr>
+          <w:b/>
+          <w:bCs/>
+        </w:rPr>
+        <w:t>genai</w:t>
+      </w:r>
+      <w:proofErr w:type="spellEnd"/>
+      <w:r>
+        <w:rPr>
+          <w:b/>
+          <w:bCs/>
+        </w:rPr>
+        <w:t>:</w:t>
       </w:r>
       <w:r>
         <w:t xml:space="preserve"> Unified SDK for Python.</w:t>
@@ -2660,6 +2742,7 @@
       <w:pPr>
         <w:pStyle w:val="NormalWeb"/>
       </w:pPr>
+      <w:proofErr w:type="gramStart"/>
       <w:r>
         <w:rPr>
           <w:rFonts w:hAnsi="Symbol"/>
@@ -2674,7 +2757,15 @@
           <w:b/>
           <w:bCs/>
         </w:rPr>
-        <w:t>Agentic Logic &amp; Spatial Reasoning:</w:t>
+        <w:t>Agentic</w:t>
+      </w:r>
+      <w:proofErr w:type="gramEnd"/>
+      <w:r>
+        <w:rPr>
+          <w:b/>
+          <w:bCs/>
+        </w:rPr>
+        <w:t xml:space="preserve"> Logic &amp; Spatial Reasoning:</w:t>
       </w:r>
     </w:p>
     <w:p>
@@ -2685,12 +2776,21 @@
           <w:numId w:val="28"/>
         </w:numPr>
       </w:pPr>
-      <w:r>
-        <w:rPr>
-          <w:b/>
-          <w:bCs/>
-        </w:rPr>
-        <w:t>LangGraph:</w:t>
+      <w:proofErr w:type="spellStart"/>
+      <w:r>
+        <w:rPr>
+          <w:b/>
+          <w:bCs/>
+        </w:rPr>
+        <w:t>LangGraph</w:t>
+      </w:r>
+      <w:proofErr w:type="spellEnd"/>
+      <w:r>
+        <w:rPr>
+          <w:b/>
+          <w:bCs/>
+        </w:rPr>
+        <w:t>:</w:t>
       </w:r>
       <w:r>
         <w:t xml:space="preserve"> Orchestrates the stateful "Human-in-the-loop" workflow and re-optimization cycles.</w:t>
@@ -2723,12 +2823,21 @@
           <w:numId w:val="28"/>
         </w:numPr>
       </w:pPr>
-      <w:r>
-        <w:rPr>
-          <w:b/>
-          <w:bCs/>
-        </w:rPr>
-        <w:t>NetworkX:</w:t>
+      <w:proofErr w:type="spellStart"/>
+      <w:r>
+        <w:rPr>
+          <w:b/>
+          <w:bCs/>
+        </w:rPr>
+        <w:t>NetworkX</w:t>
+      </w:r>
+      <w:proofErr w:type="spellEnd"/>
+      <w:r>
+        <w:rPr>
+          <w:b/>
+          <w:bCs/>
+        </w:rPr>
+        <w:t>:</w:t>
       </w:r>
       <w:r>
         <w:t xml:space="preserve"> Manages the "Room Graph" to track relationships between objects (e.g., "nightstand" must be near "bed").</w:t>
@@ -2738,6 +2847,7 @@
       <w:pPr>
         <w:pStyle w:val="NormalWeb"/>
       </w:pPr>
+      <w:proofErr w:type="gramStart"/>
       <w:r>
         <w:rPr>
           <w:rFonts w:hAnsi="Symbol"/>
@@ -2752,7 +2862,15 @@
           <w:b/>
           <w:bCs/>
         </w:rPr>
-        <w:t>Backend &amp; API:</w:t>
+        <w:t>Backend</w:t>
+      </w:r>
+      <w:proofErr w:type="gramEnd"/>
+      <w:r>
+        <w:rPr>
+          <w:b/>
+          <w:bCs/>
+        </w:rPr>
+        <w:t xml:space="preserve"> &amp; API:</w:t>
       </w:r>
     </w:p>
     <w:p>
@@ -2763,12 +2881,21 @@
           <w:numId w:val="29"/>
         </w:numPr>
       </w:pPr>
-      <w:r>
-        <w:rPr>
-          <w:b/>
-          <w:bCs/>
-        </w:rPr>
-        <w:t>FastAPI:</w:t>
+      <w:proofErr w:type="spellStart"/>
+      <w:r>
+        <w:rPr>
+          <w:b/>
+          <w:bCs/>
+        </w:rPr>
+        <w:t>FastAPI</w:t>
+      </w:r>
+      <w:proofErr w:type="spellEnd"/>
+      <w:r>
+        <w:rPr>
+          <w:b/>
+          <w:bCs/>
+        </w:rPr>
+        <w:t>:</w:t>
       </w:r>
       <w:r>
         <w:t xml:space="preserve"> High-performance Python web server to host the agent logic.</w:t>
@@ -2782,12 +2909,21 @@
           <w:numId w:val="29"/>
         </w:numPr>
       </w:pPr>
-      <w:r>
-        <w:rPr>
-          <w:b/>
-          <w:bCs/>
-        </w:rPr>
-        <w:t>Pydantic:</w:t>
+      <w:proofErr w:type="spellStart"/>
+      <w:r>
+        <w:rPr>
+          <w:b/>
+          <w:bCs/>
+        </w:rPr>
+        <w:t>Pydantic</w:t>
+      </w:r>
+      <w:proofErr w:type="spellEnd"/>
+      <w:r>
+        <w:rPr>
+          <w:b/>
+          <w:bCs/>
+        </w:rPr>
+        <w:t>:</w:t>
       </w:r>
       <w:r>
         <w:t xml:space="preserve"> Data validation and schema definition for IO.</w:t>
@@ -2797,6 +2933,7 @@
       <w:pPr>
         <w:pStyle w:val="NormalWeb"/>
       </w:pPr>
+      <w:proofErr w:type="gramStart"/>
       <w:r>
         <w:rPr>
           <w:rFonts w:hAnsi="Symbol"/>
@@ -2812,7 +2949,15 @@
           <w:b/>
           <w:bCs/>
         </w:rPr>
-        <w:t>Frontend:</w:t>
+        <w:t>Frontend</w:t>
+      </w:r>
+      <w:proofErr w:type="gramEnd"/>
+      <w:r>
+        <w:rPr>
+          <w:b/>
+          <w:bCs/>
+        </w:rPr>
+        <w:t>:</w:t>
       </w:r>
     </w:p>
     <w:p>
@@ -2847,7 +2992,23 @@
           <w:b/>
           <w:bCs/>
         </w:rPr>
-        <w:t>React-Konva:</w:t>
+        <w:t>React-</w:t>
+      </w:r>
+      <w:proofErr w:type="spellStart"/>
+      <w:r>
+        <w:rPr>
+          <w:b/>
+          <w:bCs/>
+        </w:rPr>
+        <w:t>Konva</w:t>
+      </w:r>
+      <w:proofErr w:type="spellEnd"/>
+      <w:r>
+        <w:rPr>
+          <w:b/>
+          <w:bCs/>
+        </w:rPr>
+        <w:t>:</w:t>
       </w:r>
       <w:r>
         <w:t xml:space="preserve"> Canvas library for drawing overlays and handling interactive "object locking" on top of the room image.</w:t>
@@ -2919,7 +3080,21 @@
         <w:rPr>
           <w:rStyle w:val="hljs-attr"/>
         </w:rPr>
-        <w:t>"room_dimensions"</w:t>
+        <w:t>"</w:t>
+      </w:r>
+      <w:proofErr w:type="spellStart"/>
+      <w:r>
+        <w:rPr>
+          <w:rStyle w:val="hljs-attr"/>
+        </w:rPr>
+        <w:t>room_dimensions</w:t>
+      </w:r>
+      <w:proofErr w:type="spellEnd"/>
+      <w:r>
+        <w:rPr>
+          <w:rStyle w:val="hljs-attr"/>
+        </w:rPr>
+        <w:t>"</w:t>
       </w:r>
       <w:r>
         <w:rPr>
@@ -2931,7 +3106,21 @@
         <w:rPr>
           <w:rStyle w:val="hljs-attr"/>
         </w:rPr>
-        <w:t>"width_estimate"</w:t>
+        <w:t>"</w:t>
+      </w:r>
+      <w:proofErr w:type="spellStart"/>
+      <w:r>
+        <w:rPr>
+          <w:rStyle w:val="hljs-attr"/>
+        </w:rPr>
+        <w:t>width_estimate</w:t>
+      </w:r>
+      <w:proofErr w:type="spellEnd"/>
+      <w:r>
+        <w:rPr>
+          <w:rStyle w:val="hljs-attr"/>
+        </w:rPr>
+        <w:t>"</w:t>
       </w:r>
       <w:r>
         <w:rPr>
@@ -2955,7 +3144,21 @@
         <w:rPr>
           <w:rStyle w:val="hljs-attr"/>
         </w:rPr>
-        <w:t>"height_estimate"</w:t>
+        <w:t>"</w:t>
+      </w:r>
+      <w:proofErr w:type="spellStart"/>
+      <w:r>
+        <w:rPr>
+          <w:rStyle w:val="hljs-attr"/>
+        </w:rPr>
+        <w:t>height_estimate</w:t>
+      </w:r>
+      <w:proofErr w:type="spellEnd"/>
+      <w:r>
+        <w:rPr>
+          <w:rStyle w:val="hljs-attr"/>
+        </w:rPr>
+        <w:t>"</w:t>
       </w:r>
       <w:r>
         <w:rPr>
@@ -3109,7 +3312,21 @@
         <w:rPr>
           <w:rStyle w:val="hljs-attr"/>
         </w:rPr>
-        <w:t>"bbox"</w:t>
+        <w:t>"</w:t>
+      </w:r>
+      <w:proofErr w:type="spellStart"/>
+      <w:r>
+        <w:rPr>
+          <w:rStyle w:val="hljs-attr"/>
+        </w:rPr>
+        <w:t>bbox</w:t>
+      </w:r>
+      <w:proofErr w:type="spellEnd"/>
+      <w:r>
+        <w:rPr>
+          <w:rStyle w:val="hljs-attr"/>
+        </w:rPr>
+        <w:t>"</w:t>
       </w:r>
       <w:r>
         <w:rPr>
@@ -3311,7 +3528,23 @@
           <w:b/>
           <w:bCs/>
         </w:rPr>
-        <w:t>2. The Graph State (LangGraph):</w:t>
+        <w:t>2. The Graph State (</w:t>
+      </w:r>
+      <w:proofErr w:type="spellStart"/>
+      <w:r>
+        <w:rPr>
+          <w:b/>
+          <w:bCs/>
+        </w:rPr>
+        <w:t>LangGraph</w:t>
+      </w:r>
+      <w:proofErr w:type="spellEnd"/>
+      <w:r>
+        <w:rPr>
+          <w:b/>
+          <w:bCs/>
+        </w:rPr>
+        <w:t>):</w:t>
       </w:r>
       <w:r>
         <w:t xml:space="preserve"> The shared state passed between nodes in the agent loop:</w:t>
@@ -3344,24 +3577,30 @@
         </w:rPr>
         <w:t xml:space="preserve"> </w:t>
       </w:r>
+      <w:proofErr w:type="spellStart"/>
+      <w:proofErr w:type="gramStart"/>
       <w:r>
         <w:rPr>
           <w:rStyle w:val="hljs-title"/>
         </w:rPr>
         <w:t>AgentState</w:t>
       </w:r>
+      <w:proofErr w:type="spellEnd"/>
       <w:r>
         <w:rPr>
           <w:rStyle w:val="hljs-class"/>
         </w:rPr>
         <w:t>(</w:t>
       </w:r>
+      <w:proofErr w:type="spellStart"/>
+      <w:proofErr w:type="gramEnd"/>
       <w:r>
         <w:rPr>
           <w:rStyle w:val="hljs-params"/>
         </w:rPr>
         <w:t>TypedDict</w:t>
       </w:r>
+      <w:proofErr w:type="spellEnd"/>
       <w:r>
         <w:rPr>
           <w:rStyle w:val="hljs-class"/>
@@ -3400,7 +3639,43 @@
         <w:rPr>
           <w:rStyle w:val="HTMLCode"/>
         </w:rPr>
-        <w:t xml:space="preserve">    current_layout: List[RoomObject]</w:t>
+        <w:t xml:space="preserve">    </w:t>
+      </w:r>
+      <w:proofErr w:type="spellStart"/>
+      <w:r>
+        <w:rPr>
+          <w:rStyle w:val="HTMLCode"/>
+        </w:rPr>
+        <w:t>current_layout</w:t>
+      </w:r>
+      <w:proofErr w:type="spellEnd"/>
+      <w:r>
+        <w:rPr>
+          <w:rStyle w:val="HTMLCode"/>
+        </w:rPr>
+        <w:t xml:space="preserve">: </w:t>
+      </w:r>
+      <w:proofErr w:type="gramStart"/>
+      <w:r>
+        <w:rPr>
+          <w:rStyle w:val="HTMLCode"/>
+        </w:rPr>
+        <w:t>List[</w:t>
+      </w:r>
+      <w:proofErr w:type="spellStart"/>
+      <w:proofErr w:type="gramEnd"/>
+      <w:r>
+        <w:rPr>
+          <w:rStyle w:val="HTMLCode"/>
+        </w:rPr>
+        <w:t>RoomObject</w:t>
+      </w:r>
+      <w:proofErr w:type="spellEnd"/>
+      <w:r>
+        <w:rPr>
+          <w:rStyle w:val="HTMLCode"/>
+        </w:rPr>
+        <w:t>]</w:t>
       </w:r>
     </w:p>
     <w:p>
@@ -3414,7 +3689,21 @@
         <w:rPr>
           <w:rStyle w:val="HTMLCode"/>
         </w:rPr>
-        <w:t xml:space="preserve">    locked_object_ids: List[</w:t>
+        <w:t xml:space="preserve">    </w:t>
+      </w:r>
+      <w:proofErr w:type="spellStart"/>
+      <w:r>
+        <w:rPr>
+          <w:rStyle w:val="HTMLCode"/>
+        </w:rPr>
+        <w:t>locked_object_ids</w:t>
+      </w:r>
+      <w:proofErr w:type="spellEnd"/>
+      <w:r>
+        <w:rPr>
+          <w:rStyle w:val="HTMLCode"/>
+        </w:rPr>
+        <w:t>: List[</w:t>
       </w:r>
       <w:r>
         <w:rPr>
@@ -3440,7 +3729,21 @@
         <w:rPr>
           <w:rStyle w:val="HTMLCode"/>
         </w:rPr>
-        <w:t xml:space="preserve">    constraint_violations: List[</w:t>
+        <w:t xml:space="preserve">    </w:t>
+      </w:r>
+      <w:proofErr w:type="spellStart"/>
+      <w:r>
+        <w:rPr>
+          <w:rStyle w:val="HTMLCode"/>
+        </w:rPr>
+        <w:t>constraint_violations</w:t>
+      </w:r>
+      <w:proofErr w:type="spellEnd"/>
+      <w:r>
+        <w:rPr>
+          <w:rStyle w:val="HTMLCode"/>
+        </w:rPr>
+        <w:t>: List[</w:t>
       </w:r>
       <w:r>
         <w:rPr>
@@ -3466,7 +3769,21 @@
         <w:rPr>
           <w:rStyle w:val="HTMLCode"/>
         </w:rPr>
-        <w:t xml:space="preserve">    iteration_count: </w:t>
+        <w:t xml:space="preserve">    </w:t>
+      </w:r>
+      <w:proofErr w:type="spellStart"/>
+      <w:r>
+        <w:rPr>
+          <w:rStyle w:val="HTMLCode"/>
+        </w:rPr>
+        <w:t>iteration_count</w:t>
+      </w:r>
+      <w:proofErr w:type="spellEnd"/>
+      <w:r>
+        <w:rPr>
+          <w:rStyle w:val="HTMLCode"/>
+        </w:rPr>
+        <w:t xml:space="preserve">: </w:t>
       </w:r>
       <w:r>
         <w:rPr>
@@ -3492,7 +3809,23 @@
           <w:b/>
           <w:bCs/>
         </w:rPr>
-        <w:t>API Endpoints (FastAPI)</w:t>
+        <w:t>API Endpoints (</w:t>
+      </w:r>
+      <w:proofErr w:type="spellStart"/>
+      <w:r>
+        <w:rPr>
+          <w:b/>
+          <w:bCs/>
+        </w:rPr>
+        <w:t>FastAPI</w:t>
+      </w:r>
+      <w:proofErr w:type="spellEnd"/>
+      <w:r>
+        <w:rPr>
+          <w:b/>
+          <w:bCs/>
+        </w:rPr>
+        <w:t>)</w:t>
       </w:r>
     </w:p>
     <w:p>
@@ -3507,8 +3840,16 @@
         <w:rPr>
           <w:rStyle w:val="HTMLCode"/>
         </w:rPr>
-        <w:t>POST /analyze</w:t>
-      </w:r>
+        <w:t>POST /</w:t>
+      </w:r>
+      <w:proofErr w:type="spellStart"/>
+      <w:r>
+        <w:rPr>
+          <w:rStyle w:val="HTMLCode"/>
+        </w:rPr>
+        <w:t>analyze</w:t>
+      </w:r>
+      <w:proofErr w:type="spellEnd"/>
       <w:r>
         <w:t>: Accepts raw image -&gt; returns parsed JSON layout.</w:t>
       </w:r>
@@ -3530,11 +3871,47 @@
       <w:r>
         <w:t xml:space="preserve">: Accepts </w:t>
       </w:r>
-      <w:r>
-        <w:rPr>
-          <w:rStyle w:val="HTMLCode"/>
-        </w:rPr>
-        <w:t>{ current_layout, locked_ids }</w:t>
+      <w:proofErr w:type="gramStart"/>
+      <w:r>
+        <w:rPr>
+          <w:rStyle w:val="HTMLCode"/>
+        </w:rPr>
+        <w:t xml:space="preserve">{ </w:t>
+      </w:r>
+      <w:proofErr w:type="spellStart"/>
+      <w:r>
+        <w:rPr>
+          <w:rStyle w:val="HTMLCode"/>
+        </w:rPr>
+        <w:t>current</w:t>
+      </w:r>
+      <w:proofErr w:type="gramEnd"/>
+      <w:r>
+        <w:rPr>
+          <w:rStyle w:val="HTMLCode"/>
+        </w:rPr>
+        <w:t>_layout</w:t>
+      </w:r>
+      <w:proofErr w:type="spellEnd"/>
+      <w:r>
+        <w:rPr>
+          <w:rStyle w:val="HTMLCode"/>
+        </w:rPr>
+        <w:t xml:space="preserve">, </w:t>
+      </w:r>
+      <w:proofErr w:type="spellStart"/>
+      <w:r>
+        <w:rPr>
+          <w:rStyle w:val="HTMLCode"/>
+        </w:rPr>
+        <w:t>locked_ids</w:t>
+      </w:r>
+      <w:proofErr w:type="spellEnd"/>
+      <w:r>
+        <w:rPr>
+          <w:rStyle w:val="HTMLCode"/>
+        </w:rPr>
+        <w:t xml:space="preserve"> }</w:t>
       </w:r>
       <w:r>
         <w:t xml:space="preserve"> -&gt; returns </w:t>
@@ -3543,7 +3920,21 @@
         <w:rPr>
           <w:rStyle w:val="HTMLCode"/>
         </w:rPr>
-        <w:t>{ new_layout, explanation }</w:t>
+        <w:t xml:space="preserve">{ </w:t>
+      </w:r>
+      <w:proofErr w:type="spellStart"/>
+      <w:r>
+        <w:rPr>
+          <w:rStyle w:val="HTMLCode"/>
+        </w:rPr>
+        <w:t>new_layout</w:t>
+      </w:r>
+      <w:proofErr w:type="spellEnd"/>
+      <w:r>
+        <w:rPr>
+          <w:rStyle w:val="HTMLCode"/>
+        </w:rPr>
+        <w:t>, explanation }</w:t>
       </w:r>
       <w:r>
         <w:t>.</w:t>
@@ -3566,11 +3957,33 @@
       <w:r>
         <w:t xml:space="preserve">: Accepts </w:t>
       </w:r>
-      <w:r>
-        <w:rPr>
-          <w:rStyle w:val="HTMLCode"/>
-        </w:rPr>
-        <w:t>{ final_layout }</w:t>
+      <w:proofErr w:type="gramStart"/>
+      <w:r>
+        <w:rPr>
+          <w:rStyle w:val="HTMLCode"/>
+        </w:rPr>
+        <w:t xml:space="preserve">{ </w:t>
+      </w:r>
+      <w:proofErr w:type="spellStart"/>
+      <w:r>
+        <w:rPr>
+          <w:rStyle w:val="HTMLCode"/>
+        </w:rPr>
+        <w:t>final</w:t>
+      </w:r>
+      <w:proofErr w:type="gramEnd"/>
+      <w:r>
+        <w:rPr>
+          <w:rStyle w:val="HTMLCode"/>
+        </w:rPr>
+        <w:t>_layout</w:t>
+      </w:r>
+      <w:proofErr w:type="spellEnd"/>
+      <w:r>
+        <w:rPr>
+          <w:rStyle w:val="HTMLCode"/>
+        </w:rPr>
+        <w:t xml:space="preserve"> }</w:t>
       </w:r>
       <w:r>
         <w:t xml:space="preserve"> -&gt; returns </w:t>
@@ -3579,7 +3992,21 @@
         <w:rPr>
           <w:rStyle w:val="HTMLCode"/>
         </w:rPr>
-        <w:t>{ image_url }</w:t>
+        <w:t xml:space="preserve">{ </w:t>
+      </w:r>
+      <w:proofErr w:type="spellStart"/>
+      <w:r>
+        <w:rPr>
+          <w:rStyle w:val="HTMLCode"/>
+        </w:rPr>
+        <w:t>image_url</w:t>
+      </w:r>
+      <w:proofErr w:type="spellEnd"/>
+      <w:r>
+        <w:rPr>
+          <w:rStyle w:val="HTMLCode"/>
+        </w:rPr>
+        <w:t xml:space="preserve"> }</w:t>
       </w:r>
       <w:r>
         <w:t xml:space="preserve"> (using Gemini Inpainting).</w:t>
@@ -3598,19 +4025,36 @@
         </w:rPr>
       </w:pPr>
       <w:r>
-        <w:t>3. The LangGraph Node Structure</w:t>
+        <w:t xml:space="preserve">3. The </w:t>
+      </w:r>
+      <w:proofErr w:type="spellStart"/>
+      <w:r>
+        <w:t>LangGraph</w:t>
+      </w:r>
+      <w:proofErr w:type="spellEnd"/>
+      <w:r>
+        <w:t xml:space="preserve"> Node Structure</w:t>
       </w:r>
     </w:p>
     <w:p>
       <w:pPr>
         <w:pStyle w:val="NormalWeb"/>
       </w:pPr>
-      <w:r>
-        <w:rPr>
-          <w:b/>
-          <w:bCs/>
-        </w:rPr>
-        <w:t>LangGraph Workflow Definition</w:t>
+      <w:proofErr w:type="spellStart"/>
+      <w:r>
+        <w:rPr>
+          <w:b/>
+          <w:bCs/>
+        </w:rPr>
+        <w:t>LangGraph</w:t>
+      </w:r>
+      <w:proofErr w:type="spellEnd"/>
+      <w:r>
+        <w:rPr>
+          <w:b/>
+          <w:bCs/>
+        </w:rPr>
+        <w:t xml:space="preserve"> Workflow Definition</w:t>
       </w:r>
       <w:r>
         <w:t xml:space="preserve"> The graph should consist of these distinct nodes:</w:t>
@@ -3624,12 +4068,14 @@
           <w:numId w:val="32"/>
         </w:numPr>
       </w:pPr>
+      <w:proofErr w:type="spellStart"/>
       <w:r>
         <w:rPr>
           <w:rStyle w:val="HTMLCode"/>
         </w:rPr>
         <w:t>VisionNode</w:t>
       </w:r>
+      <w:proofErr w:type="spellEnd"/>
       <w:r>
         <w:t>: Calls Vertex AI Gemini 1.5 Pro to extract JSON.</w:t>
       </w:r>
@@ -3642,86 +4088,100 @@
           <w:numId w:val="32"/>
         </w:numPr>
       </w:pPr>
-      <w:r>
-        <w:rPr>
-          <w:rStyle w:val="HTMLCode"/>
-        </w:rPr>
-        <w:t>ConstraintNode</w:t>
-      </w:r>
-      <w:r>
-        <w:t>: Uses Shapely to check overlaps and path widths.</w:t>
-      </w:r>
-    </w:p>
-    <w:p>
-      <w:pPr>
-        <w:pStyle w:val="NormalWeb"/>
-        <w:numPr>
-          <w:ilvl w:val="0"/>
-          <w:numId w:val="32"/>
-        </w:numPr>
-      </w:pPr>
-      <w:r>
-        <w:rPr>
-          <w:rStyle w:val="HTMLCode"/>
-        </w:rPr>
-        <w:t>SolverNode</w:t>
-      </w:r>
-      <w:r>
-        <w:t>: Heuristic logic to move unlocked items to valid free space.</w:t>
-      </w:r>
-    </w:p>
-    <w:p>
-      <w:pPr>
-        <w:pStyle w:val="NormalWeb"/>
-        <w:numPr>
-          <w:ilvl w:val="0"/>
-          <w:numId w:val="32"/>
-        </w:numPr>
-      </w:pPr>
-      <w:r>
-        <w:rPr>
-          <w:rStyle w:val="HTMLCode"/>
-        </w:rPr>
-        <w:t>ReviewNode</w:t>
-      </w:r>
-      <w:r>
-        <w:t>: (Optional) Gemini Flash checks if the layout "makes sense" human-wise.</w:t>
-      </w:r>
-    </w:p>
-    <w:p>
-      <w:pPr>
-        <w:pStyle w:val="NormalWeb"/>
-        <w:numPr>
-          <w:ilvl w:val="0"/>
-          <w:numId w:val="32"/>
-        </w:numPr>
-      </w:pPr>
-      <w:r>
-        <w:rPr>
-          <w:rStyle w:val="HTMLCode"/>
-        </w:rPr>
-        <w:t>RenderNode</w:t>
-      </w:r>
-      <w:r>
-        <w:t>: Calls Gemini 1.5 Pro to generate the final image edit.</w:t>
-      </w:r>
-    </w:p>
-    <w:p>
-      <w:pPr>
-        <w:pStyle w:val="Heading3"/>
-      </w:pPr>
-      <w:r>
-        <w:t>4. The Project Structure (Scaffold)</w:t>
-      </w:r>
-    </w:p>
-    <w:p>
-      <w:pPr>
-        <w:pStyle w:val="NormalWeb"/>
-      </w:pPr>
+      <w:proofErr w:type="spellStart"/>
+      <w:r>
+        <w:rPr>
+          <w:rStyle w:val="HTMLCode"/>
+        </w:rPr>
+        <w:t>ConstraintNo</w:t>
+      </w:r>
       <w:bookmarkStart w:id="20" w:name="_GoBack"/>
       <w:bookmarkEnd w:id="20"/>
       <w:r>
         <w:rPr>
+          <w:rStyle w:val="HTMLCode"/>
+        </w:rPr>
+        <w:t>de</w:t>
+      </w:r>
+      <w:proofErr w:type="spellEnd"/>
+      <w:r>
+        <w:t>: Uses Shapely to check overlaps and path widths.</w:t>
+      </w:r>
+    </w:p>
+    <w:p>
+      <w:pPr>
+        <w:pStyle w:val="NormalWeb"/>
+        <w:numPr>
+          <w:ilvl w:val="0"/>
+          <w:numId w:val="32"/>
+        </w:numPr>
+      </w:pPr>
+      <w:proofErr w:type="spellStart"/>
+      <w:r>
+        <w:rPr>
+          <w:rStyle w:val="HTMLCode"/>
+        </w:rPr>
+        <w:t>SolverNode</w:t>
+      </w:r>
+      <w:proofErr w:type="spellEnd"/>
+      <w:r>
+        <w:t>: Heuristic logic to move unlocked items to valid free space.</w:t>
+      </w:r>
+    </w:p>
+    <w:p>
+      <w:pPr>
+        <w:pStyle w:val="NormalWeb"/>
+        <w:numPr>
+          <w:ilvl w:val="0"/>
+          <w:numId w:val="32"/>
+        </w:numPr>
+      </w:pPr>
+      <w:proofErr w:type="spellStart"/>
+      <w:r>
+        <w:rPr>
+          <w:rStyle w:val="HTMLCode"/>
+        </w:rPr>
+        <w:t>ReviewNode</w:t>
+      </w:r>
+      <w:proofErr w:type="spellEnd"/>
+      <w:r>
+        <w:t>: (Optional) Gemini Flash checks if the layout "makes sense" human-wise.</w:t>
+      </w:r>
+    </w:p>
+    <w:p>
+      <w:pPr>
+        <w:pStyle w:val="NormalWeb"/>
+        <w:numPr>
+          <w:ilvl w:val="0"/>
+          <w:numId w:val="32"/>
+        </w:numPr>
+      </w:pPr>
+      <w:proofErr w:type="spellStart"/>
+      <w:r>
+        <w:rPr>
+          <w:rStyle w:val="HTMLCode"/>
+        </w:rPr>
+        <w:t>RenderNode</w:t>
+      </w:r>
+      <w:proofErr w:type="spellEnd"/>
+      <w:r>
+        <w:t>: Calls Gemini 1.5 Pro to generate the final image edit.</w:t>
+      </w:r>
+    </w:p>
+    <w:p>
+      <w:pPr>
+        <w:pStyle w:val="Heading3"/>
+      </w:pPr>
+      <w:r>
+        <w:t>4. The Project Structure (Scaffold)</w:t>
+      </w:r>
+    </w:p>
+    <w:p>
+      <w:pPr>
+        <w:pStyle w:val="NormalWeb"/>
+      </w:pPr>
+      <w:r>
+        <w:rPr>
           <w:b/>
           <w:bCs/>
         </w:rPr>
@@ -3775,7 +4235,21 @@
         <w:rPr>
           <w:rStyle w:val="HTMLCode"/>
         </w:rPr>
-        <w:t xml:space="preserve">    /agents (LangGraph nodes)</w:t>
+        <w:t xml:space="preserve">    /agents (</w:t>
+      </w:r>
+      <w:proofErr w:type="spellStart"/>
+      <w:r>
+        <w:rPr>
+          <w:rStyle w:val="HTMLCode"/>
+        </w:rPr>
+        <w:t>LangGraph</w:t>
+      </w:r>
+      <w:proofErr w:type="spellEnd"/>
+      <w:r>
+        <w:rPr>
+          <w:rStyle w:val="HTMLCode"/>
+        </w:rPr>
+        <w:t xml:space="preserve"> nodes)</w:t>
       </w:r>
     </w:p>
     <w:p>
@@ -3789,7 +4263,21 @@
         <w:rPr>
           <w:rStyle w:val="HTMLCode"/>
         </w:rPr>
-        <w:t xml:space="preserve">    /core (Shapely logic &amp; geometry utils)</w:t>
+        <w:t xml:space="preserve">    /core (Shapely logic &amp; geometry </w:t>
+      </w:r>
+      <w:proofErr w:type="spellStart"/>
+      <w:r>
+        <w:rPr>
+          <w:rStyle w:val="HTMLCode"/>
+        </w:rPr>
+        <w:t>utils</w:t>
+      </w:r>
+      <w:proofErr w:type="spellEnd"/>
+      <w:r>
+        <w:rPr>
+          <w:rStyle w:val="HTMLCode"/>
+        </w:rPr>
+        <w:t>)</w:t>
       </w:r>
     </w:p>
     <w:p>
@@ -3803,7 +4291,21 @@
         <w:rPr>
           <w:rStyle w:val="HTMLCode"/>
         </w:rPr>
-        <w:t xml:space="preserve">    /models (Pydantic schemas)</w:t>
+        <w:t xml:space="preserve">    /models (</w:t>
+      </w:r>
+      <w:proofErr w:type="spellStart"/>
+      <w:r>
+        <w:rPr>
+          <w:rStyle w:val="HTMLCode"/>
+        </w:rPr>
+        <w:t>Pydantic</w:t>
+      </w:r>
+      <w:proofErr w:type="spellEnd"/>
+      <w:r>
+        <w:rPr>
+          <w:rStyle w:val="HTMLCode"/>
+        </w:rPr>
+        <w:t xml:space="preserve"> schemas)</w:t>
       </w:r>
     </w:p>
     <w:p>
@@ -3817,7 +4319,35 @@
         <w:rPr>
           <w:rStyle w:val="HTMLCode"/>
         </w:rPr>
-        <w:t xml:space="preserve">    main.py (FastAPI entrypoint)</w:t>
+        <w:t xml:space="preserve">    main.py (</w:t>
+      </w:r>
+      <w:proofErr w:type="spellStart"/>
+      <w:r>
+        <w:rPr>
+          <w:rStyle w:val="HTMLCode"/>
+        </w:rPr>
+        <w:t>FastAPI</w:t>
+      </w:r>
+      <w:proofErr w:type="spellEnd"/>
+      <w:r>
+        <w:rPr>
+          <w:rStyle w:val="HTMLCode"/>
+        </w:rPr>
+        <w:t xml:space="preserve"> </w:t>
+      </w:r>
+      <w:proofErr w:type="spellStart"/>
+      <w:r>
+        <w:rPr>
+          <w:rStyle w:val="HTMLCode"/>
+        </w:rPr>
+        <w:t>entrypoint</w:t>
+      </w:r>
+      <w:proofErr w:type="spellEnd"/>
+      <w:r>
+        <w:rPr>
+          <w:rStyle w:val="HTMLCode"/>
+        </w:rPr>
+        <w:t>)</w:t>
       </w:r>
     </w:p>
     <w:p>
@@ -3845,7 +4375,21 @@
         <w:rPr>
           <w:rStyle w:val="HTMLCode"/>
         </w:rPr>
-        <w:t xml:space="preserve">  /components (React-Konva canvas)</w:t>
+        <w:t xml:space="preserve">  /components (React-</w:t>
+      </w:r>
+      <w:proofErr w:type="spellStart"/>
+      <w:r>
+        <w:rPr>
+          <w:rStyle w:val="HTMLCode"/>
+        </w:rPr>
+        <w:t>Konva</w:t>
+      </w:r>
+      <w:proofErr w:type="spellEnd"/>
+      <w:r>
+        <w:rPr>
+          <w:rStyle w:val="HTMLCode"/>
+        </w:rPr>
+        <w:t xml:space="preserve"> canvas)</w:t>
       </w:r>
     </w:p>
     <w:p>
@@ -3860,6 +4404,31 @@
       </w:r>
     </w:p>
     <w:p/>
+    <w:p/>
+    <w:p>
+      <w:r>
+        <w:t xml:space="preserve">Key2- moonshot - </w:t>
+      </w:r>
+      <w:r>
+        <w:t>sk-2MofWttG3vk38hklisr7jWG6vOD6sS2a7MHLth2otc8cvFgm</w:t>
+      </w:r>
+    </w:p>
+    <w:p>
+      <w:r>
+        <w:t xml:space="preserve">Context7 - </w:t>
+      </w:r>
+      <w:r>
+        <w:t>ctx7sk-6084a29f-3e2d-4d8f-8051-b764a48f66b9</w:t>
+      </w:r>
+    </w:p>
+    <w:p>
+      <w:r>
+        <w:t xml:space="preserve">Super memory - </w:t>
+      </w:r>
+      <w:r>
+        <w:t>sm_1cHA46iepNd3F7RVHRLj3Q_duZQHPBYZTyJscUdhLboVsrmPHLxjjGcfYcOfBVlEGmnRQJOifJazEcgWEFnIPKs</w:t>
+      </w:r>
+    </w:p>
     <w:sectPr>
       <w:pgSz w:w="12240" w:h="15840"/>
       <w:pgMar w:top="1440" w:right="1440" w:bottom="1440" w:left="1440" w:header="720" w:footer="720" w:gutter="0"/>

</xml_diff>